<commit_message>
Finalização da aula sobre estruturas condicionais e de repetição. Anotações tanto no programa em python quanto no documento word
</commit_message>
<xml_diff>
--- a/python-basico/Anotações-Curso.docx
+++ b/python-basico/Anotações-Curso.docx
@@ -62,25 +62,7 @@
           <w:sz w:val="24"/>
           <w:szCs w:val="24"/>
         </w:rPr>
-        <w:t xml:space="preserve">Texto – </w:t>
-      </w:r>
-      <w:proofErr w:type="spellStart"/>
-      <w:r>
-        <w:rPr>
-          <w:rFonts w:ascii="Arial" w:hAnsi="Arial" w:cs="Arial"/>
-          <w:sz w:val="24"/>
-          <w:szCs w:val="24"/>
-        </w:rPr>
-        <w:t>str</w:t>
-      </w:r>
-      <w:proofErr w:type="spellEnd"/>
-      <w:r>
-        <w:rPr>
-          <w:rFonts w:ascii="Arial" w:hAnsi="Arial" w:cs="Arial"/>
-          <w:sz w:val="24"/>
-          <w:szCs w:val="24"/>
-        </w:rPr>
-        <w:t xml:space="preserve">; </w:t>
+        <w:t xml:space="preserve">Texto – str; </w:t>
       </w:r>
     </w:p>
     <w:p>
@@ -101,43 +83,7 @@
           <w:sz w:val="24"/>
           <w:szCs w:val="24"/>
         </w:rPr>
-        <w:t xml:space="preserve">Numéricos - int, </w:t>
-      </w:r>
-      <w:proofErr w:type="spellStart"/>
-      <w:r>
-        <w:rPr>
-          <w:rFonts w:ascii="Arial" w:hAnsi="Arial" w:cs="Arial"/>
-          <w:sz w:val="24"/>
-          <w:szCs w:val="24"/>
-        </w:rPr>
-        <w:t>float</w:t>
-      </w:r>
-      <w:proofErr w:type="spellEnd"/>
-      <w:r>
-        <w:rPr>
-          <w:rFonts w:ascii="Arial" w:hAnsi="Arial" w:cs="Arial"/>
-          <w:sz w:val="24"/>
-          <w:szCs w:val="24"/>
-        </w:rPr>
-        <w:t xml:space="preserve">, </w:t>
-      </w:r>
-      <w:proofErr w:type="spellStart"/>
-      <w:r>
-        <w:rPr>
-          <w:rFonts w:ascii="Arial" w:hAnsi="Arial" w:cs="Arial"/>
-          <w:sz w:val="24"/>
-          <w:szCs w:val="24"/>
-        </w:rPr>
-        <w:t>complex</w:t>
-      </w:r>
-      <w:proofErr w:type="spellEnd"/>
-      <w:r>
-        <w:rPr>
-          <w:rFonts w:ascii="Arial" w:hAnsi="Arial" w:cs="Arial"/>
-          <w:sz w:val="24"/>
-          <w:szCs w:val="24"/>
-        </w:rPr>
-        <w:t>;</w:t>
+        <w:t>Numéricos - int, float, complex;</w:t>
       </w:r>
       <w:r>
         <w:rPr>
@@ -166,43 +112,7 @@
           <w:sz w:val="24"/>
           <w:szCs w:val="24"/>
         </w:rPr>
-        <w:t xml:space="preserve">Sequência – </w:t>
-      </w:r>
-      <w:proofErr w:type="spellStart"/>
-      <w:r>
-        <w:rPr>
-          <w:rFonts w:ascii="Arial" w:hAnsi="Arial" w:cs="Arial"/>
-          <w:sz w:val="24"/>
-          <w:szCs w:val="24"/>
-        </w:rPr>
-        <w:t>list</w:t>
-      </w:r>
-      <w:proofErr w:type="spellEnd"/>
-      <w:r>
-        <w:rPr>
-          <w:rFonts w:ascii="Arial" w:hAnsi="Arial" w:cs="Arial"/>
-          <w:sz w:val="24"/>
-          <w:szCs w:val="24"/>
-        </w:rPr>
-        <w:t xml:space="preserve">, </w:t>
-      </w:r>
-      <w:proofErr w:type="spellStart"/>
-      <w:r>
-        <w:rPr>
-          <w:rFonts w:ascii="Arial" w:hAnsi="Arial" w:cs="Arial"/>
-          <w:sz w:val="24"/>
-          <w:szCs w:val="24"/>
-        </w:rPr>
-        <w:t>tuple</w:t>
-      </w:r>
-      <w:proofErr w:type="spellEnd"/>
-      <w:r>
-        <w:rPr>
-          <w:rFonts w:ascii="Arial" w:hAnsi="Arial" w:cs="Arial"/>
-          <w:sz w:val="24"/>
-          <w:szCs w:val="24"/>
-        </w:rPr>
-        <w:t>, range;</w:t>
+        <w:t>Sequência – list, tuple, range;</w:t>
       </w:r>
     </w:p>
     <w:p>
@@ -221,25 +131,7 @@
           <w:sz w:val="24"/>
           <w:szCs w:val="24"/>
         </w:rPr>
-        <w:t xml:space="preserve">Mapa – </w:t>
-      </w:r>
-      <w:proofErr w:type="spellStart"/>
-      <w:r>
-        <w:rPr>
-          <w:rFonts w:ascii="Arial" w:hAnsi="Arial" w:cs="Arial"/>
-          <w:sz w:val="24"/>
-          <w:szCs w:val="24"/>
-        </w:rPr>
-        <w:t>dict</w:t>
-      </w:r>
-      <w:proofErr w:type="spellEnd"/>
-      <w:r>
-        <w:rPr>
-          <w:rFonts w:ascii="Arial" w:hAnsi="Arial" w:cs="Arial"/>
-          <w:sz w:val="24"/>
-          <w:szCs w:val="24"/>
-        </w:rPr>
-        <w:t xml:space="preserve"> (chave: valor);</w:t>
+        <w:t>Mapa – dict (chave: valor);</w:t>
       </w:r>
     </w:p>
     <w:p>
@@ -253,7 +145,6 @@
           <w:lang w:val="en-US"/>
         </w:rPr>
       </w:pPr>
-      <w:proofErr w:type="spellStart"/>
       <w:r>
         <w:rPr>
           <w:rFonts w:ascii="Arial" w:hAnsi="Arial" w:cs="Arial"/>
@@ -261,19 +152,20 @@
           <w:szCs w:val="24"/>
           <w:lang w:val="en-US"/>
         </w:rPr>
-        <w:t>Coleção</w:t>
-      </w:r>
-      <w:proofErr w:type="spellEnd"/>
-      <w:r>
+        <w:t>Coleção – set, fronzenset;</w:t>
+      </w:r>
+    </w:p>
+    <w:p>
+      <w:pPr>
+        <w:ind w:firstLine="708"/>
+        <w:jc w:val="both"/>
         <w:rPr>
           <w:rFonts w:ascii="Arial" w:hAnsi="Arial" w:cs="Arial"/>
           <w:sz w:val="24"/>
           <w:szCs w:val="24"/>
           <w:lang w:val="en-US"/>
         </w:rPr>
-        <w:t xml:space="preserve"> – set, </w:t>
-      </w:r>
-      <w:proofErr w:type="spellStart"/>
+      </w:pPr>
       <w:r>
         <w:rPr>
           <w:rFonts w:ascii="Arial" w:hAnsi="Arial" w:cs="Arial"/>
@@ -281,17 +173,7 @@
           <w:szCs w:val="24"/>
           <w:lang w:val="en-US"/>
         </w:rPr>
-        <w:t>fronzenset</w:t>
-      </w:r>
-      <w:proofErr w:type="spellEnd"/>
-      <w:r>
-        <w:rPr>
-          <w:rFonts w:ascii="Arial" w:hAnsi="Arial" w:cs="Arial"/>
-          <w:sz w:val="24"/>
-          <w:szCs w:val="24"/>
-          <w:lang w:val="en-US"/>
-        </w:rPr>
-        <w:t>;</w:t>
+        <w:t>Booleano – bool;</w:t>
       </w:r>
     </w:p>
     <w:p>
@@ -302,83 +184,15 @@
           <w:rFonts w:ascii="Arial" w:hAnsi="Arial" w:cs="Arial"/>
           <w:sz w:val="24"/>
           <w:szCs w:val="24"/>
-          <w:lang w:val="en-US"/>
-        </w:rPr>
-      </w:pPr>
-      <w:proofErr w:type="spellStart"/>
-      <w:r>
-        <w:rPr>
-          <w:rFonts w:ascii="Arial" w:hAnsi="Arial" w:cs="Arial"/>
-          <w:sz w:val="24"/>
-          <w:szCs w:val="24"/>
-          <w:lang w:val="en-US"/>
-        </w:rPr>
-        <w:t>Booleano</w:t>
-      </w:r>
-      <w:proofErr w:type="spellEnd"/>
-      <w:r>
-        <w:rPr>
-          <w:rFonts w:ascii="Arial" w:hAnsi="Arial" w:cs="Arial"/>
-          <w:sz w:val="24"/>
-          <w:szCs w:val="24"/>
-          <w:lang w:val="en-US"/>
-        </w:rPr>
-        <w:t xml:space="preserve"> – bool;</w:t>
-      </w:r>
-    </w:p>
-    <w:p>
-      <w:pPr>
-        <w:ind w:firstLine="708"/>
-        <w:jc w:val="both"/>
-        <w:rPr>
-          <w:rFonts w:ascii="Arial" w:hAnsi="Arial" w:cs="Arial"/>
-          <w:sz w:val="24"/>
-          <w:szCs w:val="24"/>
-        </w:rPr>
-      </w:pPr>
-      <w:r>
-        <w:rPr>
-          <w:rFonts w:ascii="Arial" w:hAnsi="Arial" w:cs="Arial"/>
-          <w:sz w:val="24"/>
-          <w:szCs w:val="24"/>
-        </w:rPr>
-        <w:t xml:space="preserve">Binário – bytes, </w:t>
-      </w:r>
-      <w:proofErr w:type="spellStart"/>
-      <w:r>
-        <w:rPr>
-          <w:rFonts w:ascii="Arial" w:hAnsi="Arial" w:cs="Arial"/>
-          <w:sz w:val="24"/>
-          <w:szCs w:val="24"/>
-        </w:rPr>
-        <w:t>bytearray</w:t>
-      </w:r>
-      <w:proofErr w:type="spellEnd"/>
-      <w:r>
-        <w:rPr>
-          <w:rFonts w:ascii="Arial" w:hAnsi="Arial" w:cs="Arial"/>
-          <w:sz w:val="24"/>
-          <w:szCs w:val="24"/>
-        </w:rPr>
-        <w:t xml:space="preserve">, </w:t>
-      </w:r>
-      <w:proofErr w:type="spellStart"/>
-      <w:r>
-        <w:rPr>
-          <w:rFonts w:ascii="Arial" w:hAnsi="Arial" w:cs="Arial"/>
-          <w:sz w:val="24"/>
-          <w:szCs w:val="24"/>
-        </w:rPr>
-        <w:t>memoryview</w:t>
-      </w:r>
-      <w:proofErr w:type="spellEnd"/>
-      <w:r>
-        <w:rPr>
-          <w:rFonts w:ascii="Arial" w:hAnsi="Arial" w:cs="Arial"/>
-          <w:sz w:val="24"/>
-          <w:szCs w:val="24"/>
-        </w:rPr>
-        <w:t>;</w:t>
+        </w:rPr>
+      </w:pPr>
+      <w:r>
+        <w:rPr>
+          <w:rFonts w:ascii="Arial" w:hAnsi="Arial" w:cs="Arial"/>
+          <w:sz w:val="24"/>
+          <w:szCs w:val="24"/>
+        </w:rPr>
+        <w:t>Binário – bytes, bytearray, memoryview;</w:t>
       </w:r>
     </w:p>
     <w:p>
@@ -434,61 +248,7 @@
           <w:sz w:val="24"/>
           <w:szCs w:val="24"/>
         </w:rPr>
-        <w:t>Digitar “</w:t>
-      </w:r>
-      <w:proofErr w:type="spellStart"/>
-      <w:r>
-        <w:rPr>
-          <w:rFonts w:ascii="Arial" w:hAnsi="Arial" w:cs="Arial"/>
-          <w:sz w:val="24"/>
-          <w:szCs w:val="24"/>
-        </w:rPr>
-        <w:t>python</w:t>
-      </w:r>
-      <w:proofErr w:type="spellEnd"/>
-      <w:r>
-        <w:rPr>
-          <w:rFonts w:ascii="Arial" w:hAnsi="Arial" w:cs="Arial"/>
-          <w:sz w:val="24"/>
-          <w:szCs w:val="24"/>
-        </w:rPr>
-        <w:t>” ou “</w:t>
-      </w:r>
-      <w:proofErr w:type="spellStart"/>
-      <w:r>
-        <w:rPr>
-          <w:rFonts w:ascii="Arial" w:hAnsi="Arial" w:cs="Arial"/>
-          <w:sz w:val="24"/>
-          <w:szCs w:val="24"/>
-        </w:rPr>
-        <w:t>python</w:t>
-      </w:r>
-      <w:proofErr w:type="spellEnd"/>
-      <w:r>
-        <w:rPr>
-          <w:rFonts w:ascii="Arial" w:hAnsi="Arial" w:cs="Arial"/>
-          <w:sz w:val="24"/>
-          <w:szCs w:val="24"/>
-        </w:rPr>
-        <w:t xml:space="preserve"> -i nome_do_programa.py” no terminal. Para sair digitar “</w:t>
-      </w:r>
-      <w:proofErr w:type="spellStart"/>
-      <w:r>
-        <w:rPr>
-          <w:rFonts w:ascii="Arial" w:hAnsi="Arial" w:cs="Arial"/>
-          <w:sz w:val="24"/>
-          <w:szCs w:val="24"/>
-        </w:rPr>
-        <w:t>exit</w:t>
-      </w:r>
-      <w:proofErr w:type="spellEnd"/>
-      <w:r>
-        <w:rPr>
-          <w:rFonts w:ascii="Arial" w:hAnsi="Arial" w:cs="Arial"/>
-          <w:sz w:val="24"/>
-          <w:szCs w:val="24"/>
-        </w:rPr>
-        <w:t>()”</w:t>
+        <w:t>Digitar “python” ou “python -i nome_do_programa.py” no terminal. Para sair digitar “exit()”</w:t>
       </w:r>
     </w:p>
     <w:p>
@@ -547,25 +307,7 @@
           <w:szCs w:val="24"/>
         </w:rPr>
         <w:tab/>
-        <w:t xml:space="preserve">- </w:t>
-      </w:r>
-      <w:proofErr w:type="spellStart"/>
-      <w:r>
-        <w:rPr>
-          <w:rFonts w:ascii="Arial" w:hAnsi="Arial" w:cs="Arial"/>
-          <w:sz w:val="24"/>
-          <w:szCs w:val="24"/>
-        </w:rPr>
-        <w:t>dir</w:t>
-      </w:r>
-      <w:proofErr w:type="spellEnd"/>
-      <w:r>
-        <w:rPr>
-          <w:rFonts w:ascii="Arial" w:hAnsi="Arial" w:cs="Arial"/>
-          <w:sz w:val="24"/>
-          <w:szCs w:val="24"/>
-        </w:rPr>
-        <w:t>()</w:t>
+        <w:t>- dir()</w:t>
       </w:r>
     </w:p>
     <w:p>
@@ -584,25 +326,7 @@
           <w:szCs w:val="24"/>
         </w:rPr>
         <w:tab/>
-        <w:t xml:space="preserve">- </w:t>
-      </w:r>
-      <w:proofErr w:type="spellStart"/>
-      <w:r>
-        <w:rPr>
-          <w:rFonts w:ascii="Arial" w:hAnsi="Arial" w:cs="Arial"/>
-          <w:sz w:val="24"/>
-          <w:szCs w:val="24"/>
-        </w:rPr>
-        <w:t>dir</w:t>
-      </w:r>
-      <w:proofErr w:type="spellEnd"/>
-      <w:r>
-        <w:rPr>
-          <w:rFonts w:ascii="Arial" w:hAnsi="Arial" w:cs="Arial"/>
-          <w:sz w:val="24"/>
-          <w:szCs w:val="24"/>
-        </w:rPr>
-        <w:t>(100): lista de métodos dentro da classe int</w:t>
+        <w:t>- dir(100): lista de métodos dentro da classe int</w:t>
       </w:r>
     </w:p>
     <w:p>
@@ -814,27 +538,8 @@
           <w:sz w:val="24"/>
           <w:szCs w:val="24"/>
         </w:rPr>
-        <w:t xml:space="preserve">- Padrão de nomes deve ser o </w:t>
-      </w:r>
-      <w:proofErr w:type="spellStart"/>
-      <w:r>
-        <w:rPr>
-          <w:rFonts w:ascii="Arial" w:hAnsi="Arial" w:cs="Arial"/>
-          <w:sz w:val="24"/>
-          <w:szCs w:val="24"/>
-        </w:rPr>
-        <w:t>snake</w:t>
-      </w:r>
-      <w:proofErr w:type="spellEnd"/>
-      <w:r>
-        <w:rPr>
-          <w:rFonts w:ascii="Arial" w:hAnsi="Arial" w:cs="Arial"/>
-          <w:sz w:val="24"/>
-          <w:szCs w:val="24"/>
-        </w:rPr>
-        <w:t xml:space="preserve"> case: substituir espaços pelo </w:t>
-      </w:r>
-      <w:proofErr w:type="spellStart"/>
+        <w:t xml:space="preserve">- Padrão de nomes deve ser o snake case: substituir espaços pelo </w:t>
+      </w:r>
       <w:r>
         <w:rPr>
           <w:rFonts w:ascii="Arial" w:hAnsi="Arial" w:cs="Arial"/>
@@ -845,7 +550,6 @@
         </w:rPr>
         <w:t>underline</w:t>
       </w:r>
-      <w:proofErr w:type="spellEnd"/>
       <w:r>
         <w:rPr>
           <w:rFonts w:ascii="Arial" w:hAnsi="Arial" w:cs="Arial"/>
@@ -995,25 +699,7 @@
           <w:sz w:val="24"/>
           <w:szCs w:val="24"/>
         </w:rPr>
-        <w:t xml:space="preserve">Guido Van </w:t>
-      </w:r>
-      <w:proofErr w:type="spellStart"/>
-      <w:r>
-        <w:rPr>
-          <w:rFonts w:ascii="Arial" w:hAnsi="Arial" w:cs="Arial"/>
-          <w:sz w:val="24"/>
-          <w:szCs w:val="24"/>
-        </w:rPr>
-        <w:t>Rossum</w:t>
-      </w:r>
-      <w:proofErr w:type="spellEnd"/>
-      <w:r>
-        <w:rPr>
-          <w:rFonts w:ascii="Arial" w:hAnsi="Arial" w:cs="Arial"/>
-          <w:sz w:val="24"/>
-          <w:szCs w:val="24"/>
-        </w:rPr>
-        <w:t xml:space="preserve"> – 1989: Linguagem intuitiva, código abert</w:t>
+        <w:t>Guido Van Rossum – 1989: Linguagem intuitiva, código abert</w:t>
       </w:r>
       <w:r>
         <w:rPr>
@@ -1067,18 +753,8 @@
           <w:sz w:val="24"/>
           <w:szCs w:val="24"/>
         </w:rPr>
-        <w:t xml:space="preserve">Multiplataforma e </w:t>
-      </w:r>
-      <w:proofErr w:type="spellStart"/>
-      <w:r>
-        <w:rPr>
-          <w:rFonts w:ascii="Arial" w:hAnsi="Arial" w:cs="Arial"/>
-          <w:sz w:val="24"/>
-          <w:szCs w:val="24"/>
-        </w:rPr>
-        <w:t>multiparadigma</w:t>
-      </w:r>
-      <w:proofErr w:type="spellEnd"/>
+        <w:t>Multiplataforma e multiparadigma</w:t>
+      </w:r>
       <w:r>
         <w:rPr>
           <w:rFonts w:ascii="Arial" w:hAnsi="Arial" w:cs="Arial"/>
@@ -1756,7 +1432,6 @@
           <w14:ligatures w14:val="none"/>
         </w:rPr>
       </w:pPr>
-      <w:proofErr w:type="gramStart"/>
       <w:r>
         <w:rPr>
           <w:rFonts w:ascii="Consolas" w:eastAsia="Times New Roman" w:hAnsi="Consolas" w:cs="Times New Roman"/>
@@ -1781,7 +1456,6 @@
         </w:rPr>
         <w:t>(</w:t>
       </w:r>
-      <w:proofErr w:type="gramEnd"/>
       <w:r>
         <w:rPr>
           <w:rFonts w:ascii="Consolas" w:eastAsia="Times New Roman" w:hAnsi="Consolas" w:cs="Times New Roman"/>
@@ -1905,7 +1579,6 @@
           <w14:ligatures w14:val="none"/>
         </w:rPr>
       </w:pPr>
-      <w:proofErr w:type="gramStart"/>
       <w:r>
         <w:rPr>
           <w:rFonts w:ascii="Consolas" w:eastAsia="Times New Roman" w:hAnsi="Consolas" w:cs="Times New Roman"/>
@@ -1930,7 +1603,6 @@
         </w:rPr>
         <w:t>(</w:t>
       </w:r>
-      <w:proofErr w:type="gramEnd"/>
       <w:r>
         <w:rPr>
           <w:rFonts w:ascii="Consolas" w:eastAsia="Times New Roman" w:hAnsi="Consolas" w:cs="Times New Roman"/>
@@ -2054,7 +1726,6 @@
           <w14:ligatures w14:val="none"/>
         </w:rPr>
       </w:pPr>
-      <w:proofErr w:type="gramStart"/>
       <w:r>
         <w:rPr>
           <w:rFonts w:ascii="Consolas" w:eastAsia="Times New Roman" w:hAnsi="Consolas" w:cs="Times New Roman"/>
@@ -2079,7 +1750,6 @@
         </w:rPr>
         <w:t>(</w:t>
       </w:r>
-      <w:proofErr w:type="gramEnd"/>
       <w:r>
         <w:rPr>
           <w:rFonts w:ascii="Consolas" w:eastAsia="Times New Roman" w:hAnsi="Consolas" w:cs="Times New Roman"/>
@@ -2203,7 +1873,6 @@
           <w14:ligatures w14:val="none"/>
         </w:rPr>
       </w:pPr>
-      <w:proofErr w:type="gramStart"/>
       <w:r>
         <w:rPr>
           <w:rFonts w:ascii="Consolas" w:eastAsia="Times New Roman" w:hAnsi="Consolas" w:cs="Times New Roman"/>
@@ -2228,7 +1897,6 @@
         </w:rPr>
         <w:t>(</w:t>
       </w:r>
-      <w:proofErr w:type="gramEnd"/>
       <w:r>
         <w:rPr>
           <w:rFonts w:ascii="Consolas" w:eastAsia="Times New Roman" w:hAnsi="Consolas" w:cs="Times New Roman"/>
@@ -2352,7 +2020,6 @@
           <w14:ligatures w14:val="none"/>
         </w:rPr>
       </w:pPr>
-      <w:proofErr w:type="gramStart"/>
       <w:r>
         <w:rPr>
           <w:rFonts w:ascii="Consolas" w:eastAsia="Times New Roman" w:hAnsi="Consolas" w:cs="Times New Roman"/>
@@ -2377,7 +2044,6 @@
         </w:rPr>
         <w:t>(</w:t>
       </w:r>
-      <w:proofErr w:type="gramEnd"/>
       <w:r>
         <w:rPr>
           <w:rFonts w:ascii="Consolas" w:eastAsia="Times New Roman" w:hAnsi="Consolas" w:cs="Times New Roman"/>
@@ -2501,7 +2167,6 @@
           <w14:ligatures w14:val="none"/>
         </w:rPr>
       </w:pPr>
-      <w:proofErr w:type="gramStart"/>
       <w:r>
         <w:rPr>
           <w:rFonts w:ascii="Consolas" w:eastAsia="Times New Roman" w:hAnsi="Consolas" w:cs="Times New Roman"/>
@@ -2526,7 +2191,6 @@
         </w:rPr>
         <w:t>(</w:t>
       </w:r>
-      <w:proofErr w:type="gramEnd"/>
       <w:r>
         <w:rPr>
           <w:rFonts w:ascii="Consolas" w:eastAsia="Times New Roman" w:hAnsi="Consolas" w:cs="Times New Roman"/>
@@ -2739,27 +2403,7 @@
           <w:szCs w:val="24"/>
           <w:lang w:val="en-US"/>
         </w:rPr>
-        <w:t>not (</w:t>
-      </w:r>
-      <w:proofErr w:type="spellStart"/>
-      <w:r>
-        <w:rPr>
-          <w:rFonts w:ascii="Arial" w:hAnsi="Arial" w:cs="Arial"/>
-          <w:sz w:val="24"/>
-          <w:szCs w:val="24"/>
-          <w:lang w:val="en-US"/>
-        </w:rPr>
-        <w:t>negação</w:t>
-      </w:r>
-      <w:proofErr w:type="spellEnd"/>
-      <w:r>
-        <w:rPr>
-          <w:rFonts w:ascii="Arial" w:hAnsi="Arial" w:cs="Arial"/>
-          <w:sz w:val="24"/>
-          <w:szCs w:val="24"/>
-          <w:lang w:val="en-US"/>
-        </w:rPr>
-        <w:t>)</w:t>
+        <w:t>not (negação)</w:t>
       </w:r>
     </w:p>
     <w:p>
@@ -2834,25 +2478,7 @@
           <w:sz w:val="24"/>
           <w:szCs w:val="24"/>
         </w:rPr>
-        <w:t xml:space="preserve">sses operadores são case </w:t>
-      </w:r>
-      <w:proofErr w:type="spellStart"/>
-      <w:r>
-        <w:rPr>
-          <w:rFonts w:ascii="Arial" w:hAnsi="Arial" w:cs="Arial"/>
-          <w:sz w:val="24"/>
-          <w:szCs w:val="24"/>
-        </w:rPr>
-        <w:t>sensitive</w:t>
-      </w:r>
-      <w:proofErr w:type="spellEnd"/>
-      <w:r>
-        <w:rPr>
-          <w:rFonts w:ascii="Arial" w:hAnsi="Arial" w:cs="Arial"/>
-          <w:sz w:val="24"/>
-          <w:szCs w:val="24"/>
-        </w:rPr>
-        <w:t>, ou seja se está escrito com maiúscula ou minúscula faz diferença</w:t>
+        <w:t>sses operadores são case sensitive, ou seja se está escrito com maiúscula ou minúscula faz diferença</w:t>
       </w:r>
     </w:p>
     <w:p>
@@ -2893,23 +2519,13 @@
           <w:u w:val="single"/>
         </w:rPr>
       </w:pPr>
-      <w:proofErr w:type="spellStart"/>
-      <w:r>
-        <w:rPr>
-          <w:rFonts w:ascii="Arial" w:hAnsi="Arial" w:cs="Arial"/>
-          <w:sz w:val="24"/>
-          <w:szCs w:val="24"/>
-        </w:rPr>
-        <w:t>not</w:t>
-      </w:r>
-      <w:proofErr w:type="spellEnd"/>
-      <w:r>
-        <w:rPr>
-          <w:rFonts w:ascii="Arial" w:hAnsi="Arial" w:cs="Arial"/>
-          <w:sz w:val="24"/>
-          <w:szCs w:val="24"/>
-        </w:rPr>
-        <w:t xml:space="preserve"> in (não está)</w:t>
+      <w:r>
+        <w:rPr>
+          <w:rFonts w:ascii="Arial" w:hAnsi="Arial" w:cs="Arial"/>
+          <w:sz w:val="24"/>
+          <w:szCs w:val="24"/>
+        </w:rPr>
+        <w:t>not in (não está)</w:t>
       </w:r>
     </w:p>
     <w:p>
@@ -2921,19 +2537,347 @@
           <w:bCs/>
           <w:sz w:val="24"/>
           <w:szCs w:val="24"/>
-          <w:u w:val="single"/>
-        </w:rPr>
-      </w:pPr>
-    </w:p>
-    <w:p>
-      <w:pPr>
-        <w:jc w:val="both"/>
-        <w:rPr>
-          <w:rFonts w:ascii="Arial" w:hAnsi="Arial" w:cs="Arial"/>
-          <w:sz w:val="24"/>
-          <w:szCs w:val="24"/>
-        </w:rPr>
-      </w:pPr>
+        </w:rPr>
+      </w:pPr>
+      <w:r>
+        <w:rPr>
+          <w:rFonts w:ascii="Arial" w:hAnsi="Arial" w:cs="Arial"/>
+          <w:b/>
+          <w:bCs/>
+          <w:sz w:val="24"/>
+          <w:szCs w:val="24"/>
+        </w:rPr>
+        <w:t>ESTRUTURAS CONDICIONAIS E DE REPETIÇÃO:</w:t>
+      </w:r>
+    </w:p>
+    <w:p>
+      <w:pPr>
+        <w:jc w:val="both"/>
+        <w:rPr>
+          <w:rFonts w:ascii="Arial" w:hAnsi="Arial" w:cs="Arial"/>
+          <w:sz w:val="24"/>
+          <w:szCs w:val="24"/>
+        </w:rPr>
+      </w:pPr>
+      <w:r>
+        <w:rPr>
+          <w:rFonts w:ascii="Arial" w:hAnsi="Arial" w:cs="Arial"/>
+          <w:sz w:val="24"/>
+          <w:szCs w:val="24"/>
+        </w:rPr>
+        <w:t>if / if else / elif: a estrutura condicional permite o desvio de fluxo de controle, quando determinadas expressões lógicas são atendidas.</w:t>
+      </w:r>
+    </w:p>
+    <w:p>
+      <w:pPr>
+        <w:pStyle w:val="PargrafodaLista"/>
+        <w:numPr>
+          <w:ilvl w:val="0"/>
+          <w:numId w:val="9"/>
+        </w:numPr>
+        <w:jc w:val="both"/>
+        <w:rPr>
+          <w:rFonts w:ascii="Arial" w:hAnsi="Arial" w:cs="Arial"/>
+          <w:sz w:val="24"/>
+          <w:szCs w:val="24"/>
+        </w:rPr>
+      </w:pPr>
+      <w:r>
+        <w:rPr>
+          <w:rFonts w:ascii="Arial" w:hAnsi="Arial" w:cs="Arial"/>
+          <w:sz w:val="24"/>
+          <w:szCs w:val="24"/>
+        </w:rPr>
+        <w:t>if testa a condição lógica e da um retorno.</w:t>
+      </w:r>
+    </w:p>
+    <w:p>
+      <w:pPr>
+        <w:pStyle w:val="PargrafodaLista"/>
+        <w:numPr>
+          <w:ilvl w:val="0"/>
+          <w:numId w:val="9"/>
+        </w:numPr>
+        <w:jc w:val="both"/>
+        <w:rPr>
+          <w:rFonts w:ascii="Arial" w:hAnsi="Arial" w:cs="Arial"/>
+          <w:sz w:val="24"/>
+          <w:szCs w:val="24"/>
+        </w:rPr>
+      </w:pPr>
+      <w:r>
+        <w:rPr>
+          <w:rFonts w:ascii="Arial" w:hAnsi="Arial" w:cs="Arial"/>
+          <w:sz w:val="24"/>
+          <w:szCs w:val="24"/>
+        </w:rPr>
+        <w:t>if-else torna possível a execução de dois desvios, ou seja, saber o que fazer em duas situações diferentes(contrárias).</w:t>
+      </w:r>
+    </w:p>
+    <w:p>
+      <w:pPr>
+        <w:pStyle w:val="PargrafodaLista"/>
+        <w:numPr>
+          <w:ilvl w:val="0"/>
+          <w:numId w:val="9"/>
+        </w:numPr>
+        <w:jc w:val="both"/>
+        <w:rPr>
+          <w:rFonts w:ascii="Arial" w:hAnsi="Arial" w:cs="Arial"/>
+          <w:sz w:val="24"/>
+          <w:szCs w:val="24"/>
+        </w:rPr>
+      </w:pPr>
+      <w:r>
+        <w:rPr>
+          <w:rFonts w:ascii="Arial" w:hAnsi="Arial" w:cs="Arial"/>
+          <w:sz w:val="24"/>
+          <w:szCs w:val="24"/>
+        </w:rPr>
+        <w:t>if-elif-else torna possível o teste de vários desvios, ou seja, testa várias condições diferentes.</w:t>
+      </w:r>
+    </w:p>
+    <w:p>
+      <w:pPr>
+        <w:jc w:val="both"/>
+        <w:rPr>
+          <w:rFonts w:ascii="Arial" w:hAnsi="Arial" w:cs="Arial"/>
+          <w:sz w:val="24"/>
+          <w:szCs w:val="24"/>
+        </w:rPr>
+      </w:pPr>
+      <w:r>
+        <w:rPr>
+          <w:rFonts w:ascii="Arial" w:hAnsi="Arial" w:cs="Arial"/>
+          <w:b/>
+          <w:bCs/>
+          <w:sz w:val="24"/>
+          <w:szCs w:val="24"/>
+        </w:rPr>
+        <w:t xml:space="preserve">Comando for: </w:t>
+      </w:r>
+      <w:r>
+        <w:rPr>
+          <w:rFonts w:ascii="Arial" w:hAnsi="Arial" w:cs="Arial"/>
+          <w:sz w:val="24"/>
+          <w:szCs w:val="24"/>
+        </w:rPr>
+        <w:t>usado para percorrer um objeto iterável. Faz sentido usar ‘for’ quando sabemos o número exato de vezes que o bloco de código deve ser executado, ou quando queremos percorrer um objeto iterável.</w:t>
+      </w:r>
+    </w:p>
+    <w:p>
+      <w:pPr>
+        <w:jc w:val="both"/>
+        <w:rPr>
+          <w:rFonts w:ascii="Arial" w:hAnsi="Arial" w:cs="Arial"/>
+          <w:sz w:val="24"/>
+          <w:szCs w:val="24"/>
+        </w:rPr>
+      </w:pPr>
+      <w:r>
+        <w:rPr>
+          <w:rFonts w:ascii="Arial" w:hAnsi="Arial" w:cs="Arial"/>
+          <w:b/>
+          <w:bCs/>
+          <w:sz w:val="24"/>
+          <w:szCs w:val="24"/>
+        </w:rPr>
+        <w:t xml:space="preserve">Função Range: </w:t>
+      </w:r>
+      <w:r>
+        <w:rPr>
+          <w:rFonts w:ascii="Arial" w:hAnsi="Arial" w:cs="Arial"/>
+          <w:sz w:val="24"/>
+          <w:szCs w:val="24"/>
+        </w:rPr>
+        <w:t>é uma função built-in(própria) do Pyhton, ela é usada para produzir uma sequência de números inteiros a partir de um início(inclusivo</w:t>
+      </w:r>
+      <w:r>
+        <w:rPr>
+          <w:rFonts w:ascii="Arial" w:hAnsi="Arial" w:cs="Arial"/>
+          <w:sz w:val="24"/>
+          <w:szCs w:val="24"/>
+        </w:rPr>
+        <w:t>, ou seja, está incluso na contagem</w:t>
+      </w:r>
+      <w:r>
+        <w:rPr>
+          <w:rFonts w:ascii="Arial" w:hAnsi="Arial" w:cs="Arial"/>
+          <w:sz w:val="24"/>
+          <w:szCs w:val="24"/>
+        </w:rPr>
+        <w:t>) para um fim(exclusivo</w:t>
+      </w:r>
+      <w:r>
+        <w:rPr>
+          <w:rFonts w:ascii="Arial" w:hAnsi="Arial" w:cs="Arial"/>
+          <w:sz w:val="24"/>
+          <w:szCs w:val="24"/>
+        </w:rPr>
+        <w:t>, ou seja, não aparece na contagem. Se o start e stop for(0,10) ele vai contar de 0 a 9</w:t>
+      </w:r>
+      <w:r>
+        <w:rPr>
+          <w:rFonts w:ascii="Arial" w:hAnsi="Arial" w:cs="Arial"/>
+          <w:sz w:val="24"/>
+          <w:szCs w:val="24"/>
+        </w:rPr>
+        <w:t>).</w:t>
+      </w:r>
+    </w:p>
+    <w:p>
+      <w:pPr>
+        <w:jc w:val="both"/>
+        <w:rPr>
+          <w:rFonts w:ascii="Arial" w:hAnsi="Arial" w:cs="Arial"/>
+          <w:sz w:val="24"/>
+          <w:szCs w:val="24"/>
+        </w:rPr>
+      </w:pPr>
+      <w:r>
+        <w:rPr>
+          <w:rFonts w:ascii="Arial" w:hAnsi="Arial" w:cs="Arial"/>
+          <w:sz w:val="24"/>
+          <w:szCs w:val="24"/>
+        </w:rPr>
+        <w:t>Se usarmos(i,j) será produzido:</w:t>
+      </w:r>
+    </w:p>
+    <w:p>
+      <w:pPr>
+        <w:jc w:val="both"/>
+        <w:rPr>
+          <w:rFonts w:ascii="Arial" w:hAnsi="Arial" w:cs="Arial"/>
+          <w:sz w:val="24"/>
+          <w:szCs w:val="24"/>
+        </w:rPr>
+      </w:pPr>
+      <w:r>
+        <w:rPr>
+          <w:rFonts w:ascii="Arial" w:hAnsi="Arial" w:cs="Arial"/>
+          <w:sz w:val="24"/>
+          <w:szCs w:val="24"/>
+        </w:rPr>
+        <w:t>I, i+1, i+2, i+3, ..., j-1.</w:t>
+      </w:r>
+    </w:p>
+    <w:p>
+      <w:pPr>
+        <w:jc w:val="both"/>
+        <w:rPr>
+          <w:rFonts w:ascii="Arial" w:hAnsi="Arial" w:cs="Arial"/>
+          <w:sz w:val="24"/>
+          <w:szCs w:val="24"/>
+        </w:rPr>
+      </w:pPr>
+      <w:r>
+        <w:rPr>
+          <w:rFonts w:ascii="Arial" w:hAnsi="Arial" w:cs="Arial"/>
+          <w:sz w:val="24"/>
+          <w:szCs w:val="24"/>
+        </w:rPr>
+        <w:t>Ela recebe 3 argumentos: stop(obrigatório), start(opcional) e step(opcional).</w:t>
+      </w:r>
+    </w:p>
+    <w:p>
+      <w:pPr>
+        <w:jc w:val="both"/>
+        <w:rPr>
+          <w:rFonts w:ascii="Arial" w:hAnsi="Arial" w:cs="Arial"/>
+          <w:sz w:val="24"/>
+          <w:szCs w:val="24"/>
+        </w:rPr>
+      </w:pPr>
+      <w:r>
+        <w:rPr>
+          <w:rFonts w:ascii="Arial" w:hAnsi="Arial" w:cs="Arial"/>
+          <w:b/>
+          <w:bCs/>
+          <w:sz w:val="24"/>
+          <w:szCs w:val="24"/>
+        </w:rPr>
+        <w:t xml:space="preserve">Comando while: </w:t>
+      </w:r>
+      <w:r>
+        <w:rPr>
+          <w:rFonts w:ascii="Arial" w:hAnsi="Arial" w:cs="Arial"/>
+          <w:sz w:val="24"/>
+          <w:szCs w:val="24"/>
+        </w:rPr>
+        <w:t>usado para repetir um bloco de código várias vezes. Faz sentido usar o while quando não sabemos o número exato de vezes que o bloco de código deve ser executado. O fim da execução é determinado por uma condição.</w:t>
+      </w:r>
+    </w:p>
+    <w:p>
+      <w:pPr>
+        <w:jc w:val="both"/>
+        <w:rPr>
+          <w:rFonts w:ascii="Arial" w:hAnsi="Arial" w:cs="Arial"/>
+          <w:sz w:val="24"/>
+          <w:szCs w:val="24"/>
+        </w:rPr>
+      </w:pPr>
+      <w:r>
+        <w:rPr>
+          <w:rFonts w:ascii="Arial" w:hAnsi="Arial" w:cs="Arial"/>
+          <w:b/>
+          <w:bCs/>
+          <w:sz w:val="24"/>
+          <w:szCs w:val="24"/>
+        </w:rPr>
+        <w:t xml:space="preserve">//break: </w:t>
+      </w:r>
+      <w:r>
+        <w:rPr>
+          <w:rFonts w:ascii="Arial" w:hAnsi="Arial" w:cs="Arial"/>
+          <w:sz w:val="24"/>
+          <w:szCs w:val="24"/>
+        </w:rPr>
+        <w:t>palavra reservada que interrompe o loop a qualquer momento, mesmo que ele não tenha chegado ao fim ou a condição de parada não tenha sido satisfeita</w:t>
+      </w:r>
+      <w:r>
+        <w:rPr>
+          <w:rFonts w:ascii="Arial" w:hAnsi="Arial" w:cs="Arial"/>
+          <w:sz w:val="24"/>
+          <w:szCs w:val="24"/>
+        </w:rPr>
+        <w:t>. Não é muito recomendada...</w:t>
+      </w:r>
+    </w:p>
+    <w:p>
+      <w:pPr>
+        <w:jc w:val="both"/>
+        <w:rPr>
+          <w:rFonts w:ascii="Arial" w:hAnsi="Arial" w:cs="Arial"/>
+          <w:sz w:val="24"/>
+          <w:szCs w:val="24"/>
+        </w:rPr>
+      </w:pPr>
+      <w:r>
+        <w:rPr>
+          <w:rFonts w:ascii="Arial" w:hAnsi="Arial" w:cs="Arial"/>
+          <w:b/>
+          <w:bCs/>
+          <w:sz w:val="24"/>
+          <w:szCs w:val="24"/>
+        </w:rPr>
+        <w:t xml:space="preserve">Comando continue: </w:t>
+      </w:r>
+      <w:r>
+        <w:rPr>
+          <w:rFonts w:ascii="Arial" w:hAnsi="Arial" w:cs="Arial"/>
+          <w:sz w:val="24"/>
+          <w:szCs w:val="24"/>
+        </w:rPr>
+        <w:t>comando utilizado para pular um ciclo de iteração dos comando for e while</w:t>
+      </w:r>
+      <w:r>
+        <w:rPr>
+          <w:rFonts w:ascii="Arial" w:hAnsi="Arial" w:cs="Arial"/>
+          <w:sz w:val="24"/>
+          <w:szCs w:val="24"/>
+        </w:rPr>
+        <w:t>.</w:t>
+      </w:r>
     </w:p>
     <w:p>
       <w:pPr>
@@ -3187,6 +3131,119 @@
     </w:lvl>
   </w:abstractNum>
   <w:abstractNum w:abstractNumId="2" w15:restartNumberingAfterBreak="0">
+    <w:nsid w:val="29253667"/>
+    <w:multiLevelType w:val="hybridMultilevel"/>
+    <w:tmpl w:val="8918C6E8"/>
+    <w:lvl w:ilvl="0" w:tplc="04160001">
+      <w:start w:val="1"/>
+      <w:numFmt w:val="bullet"/>
+      <w:lvlText w:val=""/>
+      <w:lvlJc w:val="left"/>
+      <w:pPr>
+        <w:ind w:left="720" w:hanging="360"/>
+      </w:pPr>
+      <w:rPr>
+        <w:rFonts w:ascii="Symbol" w:hAnsi="Symbol" w:hint="default"/>
+      </w:rPr>
+    </w:lvl>
+    <w:lvl w:ilvl="1" w:tplc="04160003" w:tentative="1">
+      <w:start w:val="1"/>
+      <w:numFmt w:val="bullet"/>
+      <w:lvlText w:val="o"/>
+      <w:lvlJc w:val="left"/>
+      <w:pPr>
+        <w:ind w:left="1440" w:hanging="360"/>
+      </w:pPr>
+      <w:rPr>
+        <w:rFonts w:ascii="Courier New" w:hAnsi="Courier New" w:cs="Courier New" w:hint="default"/>
+      </w:rPr>
+    </w:lvl>
+    <w:lvl w:ilvl="2" w:tplc="04160005" w:tentative="1">
+      <w:start w:val="1"/>
+      <w:numFmt w:val="bullet"/>
+      <w:lvlText w:val=""/>
+      <w:lvlJc w:val="left"/>
+      <w:pPr>
+        <w:ind w:left="2160" w:hanging="360"/>
+      </w:pPr>
+      <w:rPr>
+        <w:rFonts w:ascii="Wingdings" w:hAnsi="Wingdings" w:hint="default"/>
+      </w:rPr>
+    </w:lvl>
+    <w:lvl w:ilvl="3" w:tplc="04160001" w:tentative="1">
+      <w:start w:val="1"/>
+      <w:numFmt w:val="bullet"/>
+      <w:lvlText w:val=""/>
+      <w:lvlJc w:val="left"/>
+      <w:pPr>
+        <w:ind w:left="2880" w:hanging="360"/>
+      </w:pPr>
+      <w:rPr>
+        <w:rFonts w:ascii="Symbol" w:hAnsi="Symbol" w:hint="default"/>
+      </w:rPr>
+    </w:lvl>
+    <w:lvl w:ilvl="4" w:tplc="04160003" w:tentative="1">
+      <w:start w:val="1"/>
+      <w:numFmt w:val="bullet"/>
+      <w:lvlText w:val="o"/>
+      <w:lvlJc w:val="left"/>
+      <w:pPr>
+        <w:ind w:left="3600" w:hanging="360"/>
+      </w:pPr>
+      <w:rPr>
+        <w:rFonts w:ascii="Courier New" w:hAnsi="Courier New" w:cs="Courier New" w:hint="default"/>
+      </w:rPr>
+    </w:lvl>
+    <w:lvl w:ilvl="5" w:tplc="04160005" w:tentative="1">
+      <w:start w:val="1"/>
+      <w:numFmt w:val="bullet"/>
+      <w:lvlText w:val=""/>
+      <w:lvlJc w:val="left"/>
+      <w:pPr>
+        <w:ind w:left="4320" w:hanging="360"/>
+      </w:pPr>
+      <w:rPr>
+        <w:rFonts w:ascii="Wingdings" w:hAnsi="Wingdings" w:hint="default"/>
+      </w:rPr>
+    </w:lvl>
+    <w:lvl w:ilvl="6" w:tplc="04160001" w:tentative="1">
+      <w:start w:val="1"/>
+      <w:numFmt w:val="bullet"/>
+      <w:lvlText w:val=""/>
+      <w:lvlJc w:val="left"/>
+      <w:pPr>
+        <w:ind w:left="5040" w:hanging="360"/>
+      </w:pPr>
+      <w:rPr>
+        <w:rFonts w:ascii="Symbol" w:hAnsi="Symbol" w:hint="default"/>
+      </w:rPr>
+    </w:lvl>
+    <w:lvl w:ilvl="7" w:tplc="04160003" w:tentative="1">
+      <w:start w:val="1"/>
+      <w:numFmt w:val="bullet"/>
+      <w:lvlText w:val="o"/>
+      <w:lvlJc w:val="left"/>
+      <w:pPr>
+        <w:ind w:left="5760" w:hanging="360"/>
+      </w:pPr>
+      <w:rPr>
+        <w:rFonts w:ascii="Courier New" w:hAnsi="Courier New" w:cs="Courier New" w:hint="default"/>
+      </w:rPr>
+    </w:lvl>
+    <w:lvl w:ilvl="8" w:tplc="04160005" w:tentative="1">
+      <w:start w:val="1"/>
+      <w:numFmt w:val="bullet"/>
+      <w:lvlText w:val=""/>
+      <w:lvlJc w:val="left"/>
+      <w:pPr>
+        <w:ind w:left="6480" w:hanging="360"/>
+      </w:pPr>
+      <w:rPr>
+        <w:rFonts w:ascii="Wingdings" w:hAnsi="Wingdings" w:hint="default"/>
+      </w:rPr>
+    </w:lvl>
+  </w:abstractNum>
+  <w:abstractNum w:abstractNumId="3" w15:restartNumberingAfterBreak="0">
     <w:nsid w:val="2E731E13"/>
     <w:multiLevelType w:val="hybridMultilevel"/>
     <w:tmpl w:val="F55C734A"/>
@@ -3299,7 +3356,7 @@
       </w:rPr>
     </w:lvl>
   </w:abstractNum>
-  <w:abstractNum w:abstractNumId="3" w15:restartNumberingAfterBreak="0">
+  <w:abstractNum w:abstractNumId="4" w15:restartNumberingAfterBreak="0">
     <w:nsid w:val="3E866351"/>
     <w:multiLevelType w:val="hybridMultilevel"/>
     <w:tmpl w:val="E7E85396"/>
@@ -3412,7 +3469,7 @@
       </w:rPr>
     </w:lvl>
   </w:abstractNum>
-  <w:abstractNum w:abstractNumId="4" w15:restartNumberingAfterBreak="0">
+  <w:abstractNum w:abstractNumId="5" w15:restartNumberingAfterBreak="0">
     <w:nsid w:val="4F506F18"/>
     <w:multiLevelType w:val="hybridMultilevel"/>
     <w:tmpl w:val="5936D404"/>
@@ -3525,7 +3582,7 @@
       </w:rPr>
     </w:lvl>
   </w:abstractNum>
-  <w:abstractNum w:abstractNumId="5" w15:restartNumberingAfterBreak="0">
+  <w:abstractNum w:abstractNumId="6" w15:restartNumberingAfterBreak="0">
     <w:nsid w:val="58C24EF6"/>
     <w:multiLevelType w:val="hybridMultilevel"/>
     <w:tmpl w:val="0D62B788"/>
@@ -3638,7 +3695,7 @@
       </w:rPr>
     </w:lvl>
   </w:abstractNum>
-  <w:abstractNum w:abstractNumId="6" w15:restartNumberingAfterBreak="0">
+  <w:abstractNum w:abstractNumId="7" w15:restartNumberingAfterBreak="0">
     <w:nsid w:val="594F79A8"/>
     <w:multiLevelType w:val="hybridMultilevel"/>
     <w:tmpl w:val="FAD44D6C"/>
@@ -3751,11 +3808,124 @@
       </w:rPr>
     </w:lvl>
   </w:abstractNum>
+  <w:abstractNum w:abstractNumId="8" w15:restartNumberingAfterBreak="0">
+    <w:nsid w:val="621038BD"/>
+    <w:multiLevelType w:val="hybridMultilevel"/>
+    <w:tmpl w:val="BA4EED1C"/>
+    <w:lvl w:ilvl="0" w:tplc="04160001">
+      <w:start w:val="1"/>
+      <w:numFmt w:val="bullet"/>
+      <w:lvlText w:val=""/>
+      <w:lvlJc w:val="left"/>
+      <w:pPr>
+        <w:ind w:left="720" w:hanging="360"/>
+      </w:pPr>
+      <w:rPr>
+        <w:rFonts w:ascii="Symbol" w:hAnsi="Symbol" w:hint="default"/>
+      </w:rPr>
+    </w:lvl>
+    <w:lvl w:ilvl="1" w:tplc="04160003" w:tentative="1">
+      <w:start w:val="1"/>
+      <w:numFmt w:val="bullet"/>
+      <w:lvlText w:val="o"/>
+      <w:lvlJc w:val="left"/>
+      <w:pPr>
+        <w:ind w:left="1440" w:hanging="360"/>
+      </w:pPr>
+      <w:rPr>
+        <w:rFonts w:ascii="Courier New" w:hAnsi="Courier New" w:cs="Courier New" w:hint="default"/>
+      </w:rPr>
+    </w:lvl>
+    <w:lvl w:ilvl="2" w:tplc="04160005" w:tentative="1">
+      <w:start w:val="1"/>
+      <w:numFmt w:val="bullet"/>
+      <w:lvlText w:val=""/>
+      <w:lvlJc w:val="left"/>
+      <w:pPr>
+        <w:ind w:left="2160" w:hanging="360"/>
+      </w:pPr>
+      <w:rPr>
+        <w:rFonts w:ascii="Wingdings" w:hAnsi="Wingdings" w:hint="default"/>
+      </w:rPr>
+    </w:lvl>
+    <w:lvl w:ilvl="3" w:tplc="04160001" w:tentative="1">
+      <w:start w:val="1"/>
+      <w:numFmt w:val="bullet"/>
+      <w:lvlText w:val=""/>
+      <w:lvlJc w:val="left"/>
+      <w:pPr>
+        <w:ind w:left="2880" w:hanging="360"/>
+      </w:pPr>
+      <w:rPr>
+        <w:rFonts w:ascii="Symbol" w:hAnsi="Symbol" w:hint="default"/>
+      </w:rPr>
+    </w:lvl>
+    <w:lvl w:ilvl="4" w:tplc="04160003" w:tentative="1">
+      <w:start w:val="1"/>
+      <w:numFmt w:val="bullet"/>
+      <w:lvlText w:val="o"/>
+      <w:lvlJc w:val="left"/>
+      <w:pPr>
+        <w:ind w:left="3600" w:hanging="360"/>
+      </w:pPr>
+      <w:rPr>
+        <w:rFonts w:ascii="Courier New" w:hAnsi="Courier New" w:cs="Courier New" w:hint="default"/>
+      </w:rPr>
+    </w:lvl>
+    <w:lvl w:ilvl="5" w:tplc="04160005" w:tentative="1">
+      <w:start w:val="1"/>
+      <w:numFmt w:val="bullet"/>
+      <w:lvlText w:val=""/>
+      <w:lvlJc w:val="left"/>
+      <w:pPr>
+        <w:ind w:left="4320" w:hanging="360"/>
+      </w:pPr>
+      <w:rPr>
+        <w:rFonts w:ascii="Wingdings" w:hAnsi="Wingdings" w:hint="default"/>
+      </w:rPr>
+    </w:lvl>
+    <w:lvl w:ilvl="6" w:tplc="04160001" w:tentative="1">
+      <w:start w:val="1"/>
+      <w:numFmt w:val="bullet"/>
+      <w:lvlText w:val=""/>
+      <w:lvlJc w:val="left"/>
+      <w:pPr>
+        <w:ind w:left="5040" w:hanging="360"/>
+      </w:pPr>
+      <w:rPr>
+        <w:rFonts w:ascii="Symbol" w:hAnsi="Symbol" w:hint="default"/>
+      </w:rPr>
+    </w:lvl>
+    <w:lvl w:ilvl="7" w:tplc="04160003" w:tentative="1">
+      <w:start w:val="1"/>
+      <w:numFmt w:val="bullet"/>
+      <w:lvlText w:val="o"/>
+      <w:lvlJc w:val="left"/>
+      <w:pPr>
+        <w:ind w:left="5760" w:hanging="360"/>
+      </w:pPr>
+      <w:rPr>
+        <w:rFonts w:ascii="Courier New" w:hAnsi="Courier New" w:cs="Courier New" w:hint="default"/>
+      </w:rPr>
+    </w:lvl>
+    <w:lvl w:ilvl="8" w:tplc="04160005" w:tentative="1">
+      <w:start w:val="1"/>
+      <w:numFmt w:val="bullet"/>
+      <w:lvlText w:val=""/>
+      <w:lvlJc w:val="left"/>
+      <w:pPr>
+        <w:ind w:left="6480" w:hanging="360"/>
+      </w:pPr>
+      <w:rPr>
+        <w:rFonts w:ascii="Wingdings" w:hAnsi="Wingdings" w:hint="default"/>
+      </w:rPr>
+    </w:lvl>
+  </w:abstractNum>
   <w:num w:numId="1" w16cid:durableId="1963805241">
-    <w:abstractNumId w:val="2"/>
+    <w:abstractNumId w:val="3"/>
   </w:num>
   <w:num w:numId="2" w16cid:durableId="1987851839">
-    <w:abstractNumId w:val="6"/>
+    <w:abstractNumId w:val="7"/>
   </w:num>
   <w:num w:numId="3" w16cid:durableId="1168784171">
     <w:abstractNumId w:val="1"/>
@@ -3764,13 +3934,19 @@
     <w:abstractNumId w:val="0"/>
   </w:num>
   <w:num w:numId="5" w16cid:durableId="454372253">
+    <w:abstractNumId w:val="6"/>
+  </w:num>
+  <w:num w:numId="6" w16cid:durableId="439448211">
+    <w:abstractNumId w:val="4"/>
+  </w:num>
+  <w:num w:numId="7" w16cid:durableId="1386878662">
     <w:abstractNumId w:val="5"/>
   </w:num>
-  <w:num w:numId="6" w16cid:durableId="439448211">
-    <w:abstractNumId w:val="3"/>
+  <w:num w:numId="8" w16cid:durableId="1734545527">
+    <w:abstractNumId w:val="8"/>
   </w:num>
-  <w:num w:numId="7" w16cid:durableId="1386878662">
-    <w:abstractNumId w:val="4"/>
+  <w:num w:numId="9" w16cid:durableId="1051853744">
+    <w:abstractNumId w:val="2"/>
   </w:num>
 </w:numbering>
 </file>

</xml_diff>

<commit_message>
MAnipulação de strings: métodos comuns e interpolação de strings
</commit_message>
<xml_diff>
--- a/python-basico/Anotações-Curso.docx
+++ b/python-basico/Anotações-Curso.docx
@@ -62,7 +62,25 @@
           <w:sz w:val="24"/>
           <w:szCs w:val="24"/>
         </w:rPr>
-        <w:t xml:space="preserve">Texto – str; </w:t>
+        <w:t xml:space="preserve">Texto – </w:t>
+      </w:r>
+      <w:proofErr w:type="spellStart"/>
+      <w:r>
+        <w:rPr>
+          <w:rFonts w:ascii="Arial" w:hAnsi="Arial" w:cs="Arial"/>
+          <w:sz w:val="24"/>
+          <w:szCs w:val="24"/>
+        </w:rPr>
+        <w:t>str</w:t>
+      </w:r>
+      <w:proofErr w:type="spellEnd"/>
+      <w:r>
+        <w:rPr>
+          <w:rFonts w:ascii="Arial" w:hAnsi="Arial" w:cs="Arial"/>
+          <w:sz w:val="24"/>
+          <w:szCs w:val="24"/>
+        </w:rPr>
+        <w:t xml:space="preserve">; </w:t>
       </w:r>
     </w:p>
     <w:p>
@@ -83,7 +101,43 @@
           <w:sz w:val="24"/>
           <w:szCs w:val="24"/>
         </w:rPr>
-        <w:t>Numéricos - int, float, complex;</w:t>
+        <w:t xml:space="preserve">Numéricos - int, </w:t>
+      </w:r>
+      <w:proofErr w:type="spellStart"/>
+      <w:r>
+        <w:rPr>
+          <w:rFonts w:ascii="Arial" w:hAnsi="Arial" w:cs="Arial"/>
+          <w:sz w:val="24"/>
+          <w:szCs w:val="24"/>
+        </w:rPr>
+        <w:t>float</w:t>
+      </w:r>
+      <w:proofErr w:type="spellEnd"/>
+      <w:r>
+        <w:rPr>
+          <w:rFonts w:ascii="Arial" w:hAnsi="Arial" w:cs="Arial"/>
+          <w:sz w:val="24"/>
+          <w:szCs w:val="24"/>
+        </w:rPr>
+        <w:t xml:space="preserve">, </w:t>
+      </w:r>
+      <w:proofErr w:type="spellStart"/>
+      <w:r>
+        <w:rPr>
+          <w:rFonts w:ascii="Arial" w:hAnsi="Arial" w:cs="Arial"/>
+          <w:sz w:val="24"/>
+          <w:szCs w:val="24"/>
+        </w:rPr>
+        <w:t>complex</w:t>
+      </w:r>
+      <w:proofErr w:type="spellEnd"/>
+      <w:r>
+        <w:rPr>
+          <w:rFonts w:ascii="Arial" w:hAnsi="Arial" w:cs="Arial"/>
+          <w:sz w:val="24"/>
+          <w:szCs w:val="24"/>
+        </w:rPr>
+        <w:t>;</w:t>
       </w:r>
       <w:r>
         <w:rPr>
@@ -112,7 +166,43 @@
           <w:sz w:val="24"/>
           <w:szCs w:val="24"/>
         </w:rPr>
-        <w:t>Sequência – list, tuple, range;</w:t>
+        <w:t xml:space="preserve">Sequência – </w:t>
+      </w:r>
+      <w:proofErr w:type="spellStart"/>
+      <w:r>
+        <w:rPr>
+          <w:rFonts w:ascii="Arial" w:hAnsi="Arial" w:cs="Arial"/>
+          <w:sz w:val="24"/>
+          <w:szCs w:val="24"/>
+        </w:rPr>
+        <w:t>list</w:t>
+      </w:r>
+      <w:proofErr w:type="spellEnd"/>
+      <w:r>
+        <w:rPr>
+          <w:rFonts w:ascii="Arial" w:hAnsi="Arial" w:cs="Arial"/>
+          <w:sz w:val="24"/>
+          <w:szCs w:val="24"/>
+        </w:rPr>
+        <w:t xml:space="preserve">, </w:t>
+      </w:r>
+      <w:proofErr w:type="spellStart"/>
+      <w:r>
+        <w:rPr>
+          <w:rFonts w:ascii="Arial" w:hAnsi="Arial" w:cs="Arial"/>
+          <w:sz w:val="24"/>
+          <w:szCs w:val="24"/>
+        </w:rPr>
+        <w:t>tuple</w:t>
+      </w:r>
+      <w:proofErr w:type="spellEnd"/>
+      <w:r>
+        <w:rPr>
+          <w:rFonts w:ascii="Arial" w:hAnsi="Arial" w:cs="Arial"/>
+          <w:sz w:val="24"/>
+          <w:szCs w:val="24"/>
+        </w:rPr>
+        <w:t>, range;</w:t>
       </w:r>
     </w:p>
     <w:p>
@@ -131,7 +221,25 @@
           <w:sz w:val="24"/>
           <w:szCs w:val="24"/>
         </w:rPr>
-        <w:t>Mapa – dict (chave: valor);</w:t>
+        <w:t xml:space="preserve">Mapa – </w:t>
+      </w:r>
+      <w:proofErr w:type="spellStart"/>
+      <w:r>
+        <w:rPr>
+          <w:rFonts w:ascii="Arial" w:hAnsi="Arial" w:cs="Arial"/>
+          <w:sz w:val="24"/>
+          <w:szCs w:val="24"/>
+        </w:rPr>
+        <w:t>dict</w:t>
+      </w:r>
+      <w:proofErr w:type="spellEnd"/>
+      <w:r>
+        <w:rPr>
+          <w:rFonts w:ascii="Arial" w:hAnsi="Arial" w:cs="Arial"/>
+          <w:sz w:val="24"/>
+          <w:szCs w:val="24"/>
+        </w:rPr>
+        <w:t xml:space="preserve"> (chave: valor);</w:t>
       </w:r>
     </w:p>
     <w:p>
@@ -145,6 +253,7 @@
           <w:lang w:val="en-US"/>
         </w:rPr>
       </w:pPr>
+      <w:proofErr w:type="spellStart"/>
       <w:r>
         <w:rPr>
           <w:rFonts w:ascii="Arial" w:hAnsi="Arial" w:cs="Arial"/>
@@ -152,7 +261,37 @@
           <w:szCs w:val="24"/>
           <w:lang w:val="en-US"/>
         </w:rPr>
-        <w:t>Coleção – set, fronzenset;</w:t>
+        <w:t>Coleção</w:t>
+      </w:r>
+      <w:proofErr w:type="spellEnd"/>
+      <w:r>
+        <w:rPr>
+          <w:rFonts w:ascii="Arial" w:hAnsi="Arial" w:cs="Arial"/>
+          <w:sz w:val="24"/>
+          <w:szCs w:val="24"/>
+          <w:lang w:val="en-US"/>
+        </w:rPr>
+        <w:t xml:space="preserve"> – set, </w:t>
+      </w:r>
+      <w:proofErr w:type="spellStart"/>
+      <w:r>
+        <w:rPr>
+          <w:rFonts w:ascii="Arial" w:hAnsi="Arial" w:cs="Arial"/>
+          <w:sz w:val="24"/>
+          <w:szCs w:val="24"/>
+          <w:lang w:val="en-US"/>
+        </w:rPr>
+        <w:t>fronzenset</w:t>
+      </w:r>
+      <w:proofErr w:type="spellEnd"/>
+      <w:r>
+        <w:rPr>
+          <w:rFonts w:ascii="Arial" w:hAnsi="Arial" w:cs="Arial"/>
+          <w:sz w:val="24"/>
+          <w:szCs w:val="24"/>
+          <w:lang w:val="en-US"/>
+        </w:rPr>
+        <w:t>;</w:t>
       </w:r>
     </w:p>
     <w:p>
@@ -166,6 +305,7 @@
           <w:lang w:val="en-US"/>
         </w:rPr>
       </w:pPr>
+      <w:proofErr w:type="spellStart"/>
       <w:r>
         <w:rPr>
           <w:rFonts w:ascii="Arial" w:hAnsi="Arial" w:cs="Arial"/>
@@ -173,7 +313,17 @@
           <w:szCs w:val="24"/>
           <w:lang w:val="en-US"/>
         </w:rPr>
-        <w:t>Booleano – bool;</w:t>
+        <w:t>Booleano</w:t>
+      </w:r>
+      <w:proofErr w:type="spellEnd"/>
+      <w:r>
+        <w:rPr>
+          <w:rFonts w:ascii="Arial" w:hAnsi="Arial" w:cs="Arial"/>
+          <w:sz w:val="24"/>
+          <w:szCs w:val="24"/>
+          <w:lang w:val="en-US"/>
+        </w:rPr>
+        <w:t xml:space="preserve"> – bool;</w:t>
       </w:r>
     </w:p>
     <w:p>
@@ -192,7 +342,43 @@
           <w:sz w:val="24"/>
           <w:szCs w:val="24"/>
         </w:rPr>
-        <w:t>Binário – bytes, bytearray, memoryview;</w:t>
+        <w:t xml:space="preserve">Binário – bytes, </w:t>
+      </w:r>
+      <w:proofErr w:type="spellStart"/>
+      <w:r>
+        <w:rPr>
+          <w:rFonts w:ascii="Arial" w:hAnsi="Arial" w:cs="Arial"/>
+          <w:sz w:val="24"/>
+          <w:szCs w:val="24"/>
+        </w:rPr>
+        <w:t>bytearray</w:t>
+      </w:r>
+      <w:proofErr w:type="spellEnd"/>
+      <w:r>
+        <w:rPr>
+          <w:rFonts w:ascii="Arial" w:hAnsi="Arial" w:cs="Arial"/>
+          <w:sz w:val="24"/>
+          <w:szCs w:val="24"/>
+        </w:rPr>
+        <w:t xml:space="preserve">, </w:t>
+      </w:r>
+      <w:proofErr w:type="spellStart"/>
+      <w:r>
+        <w:rPr>
+          <w:rFonts w:ascii="Arial" w:hAnsi="Arial" w:cs="Arial"/>
+          <w:sz w:val="24"/>
+          <w:szCs w:val="24"/>
+        </w:rPr>
+        <w:t>memoryview</w:t>
+      </w:r>
+      <w:proofErr w:type="spellEnd"/>
+      <w:r>
+        <w:rPr>
+          <w:rFonts w:ascii="Arial" w:hAnsi="Arial" w:cs="Arial"/>
+          <w:sz w:val="24"/>
+          <w:szCs w:val="24"/>
+        </w:rPr>
+        <w:t>;</w:t>
       </w:r>
     </w:p>
     <w:p>
@@ -248,7 +434,61 @@
           <w:sz w:val="24"/>
           <w:szCs w:val="24"/>
         </w:rPr>
-        <w:t>Digitar “python” ou “python -i nome_do_programa.py” no terminal. Para sair digitar “exit()”</w:t>
+        <w:t>Digitar “</w:t>
+      </w:r>
+      <w:proofErr w:type="spellStart"/>
+      <w:r>
+        <w:rPr>
+          <w:rFonts w:ascii="Arial" w:hAnsi="Arial" w:cs="Arial"/>
+          <w:sz w:val="24"/>
+          <w:szCs w:val="24"/>
+        </w:rPr>
+        <w:t>python</w:t>
+      </w:r>
+      <w:proofErr w:type="spellEnd"/>
+      <w:r>
+        <w:rPr>
+          <w:rFonts w:ascii="Arial" w:hAnsi="Arial" w:cs="Arial"/>
+          <w:sz w:val="24"/>
+          <w:szCs w:val="24"/>
+        </w:rPr>
+        <w:t>” ou “</w:t>
+      </w:r>
+      <w:proofErr w:type="spellStart"/>
+      <w:r>
+        <w:rPr>
+          <w:rFonts w:ascii="Arial" w:hAnsi="Arial" w:cs="Arial"/>
+          <w:sz w:val="24"/>
+          <w:szCs w:val="24"/>
+        </w:rPr>
+        <w:t>python</w:t>
+      </w:r>
+      <w:proofErr w:type="spellEnd"/>
+      <w:r>
+        <w:rPr>
+          <w:rFonts w:ascii="Arial" w:hAnsi="Arial" w:cs="Arial"/>
+          <w:sz w:val="24"/>
+          <w:szCs w:val="24"/>
+        </w:rPr>
+        <w:t xml:space="preserve"> -i nome_do_programa.py” no terminal. Para sair digitar “</w:t>
+      </w:r>
+      <w:proofErr w:type="spellStart"/>
+      <w:r>
+        <w:rPr>
+          <w:rFonts w:ascii="Arial" w:hAnsi="Arial" w:cs="Arial"/>
+          <w:sz w:val="24"/>
+          <w:szCs w:val="24"/>
+        </w:rPr>
+        <w:t>exit</w:t>
+      </w:r>
+      <w:proofErr w:type="spellEnd"/>
+      <w:r>
+        <w:rPr>
+          <w:rFonts w:ascii="Arial" w:hAnsi="Arial" w:cs="Arial"/>
+          <w:sz w:val="24"/>
+          <w:szCs w:val="24"/>
+        </w:rPr>
+        <w:t>()”</w:t>
       </w:r>
     </w:p>
     <w:p>
@@ -307,7 +547,25 @@
           <w:szCs w:val="24"/>
         </w:rPr>
         <w:tab/>
-        <w:t>- dir()</w:t>
+        <w:t xml:space="preserve">- </w:t>
+      </w:r>
+      <w:proofErr w:type="spellStart"/>
+      <w:r>
+        <w:rPr>
+          <w:rFonts w:ascii="Arial" w:hAnsi="Arial" w:cs="Arial"/>
+          <w:sz w:val="24"/>
+          <w:szCs w:val="24"/>
+        </w:rPr>
+        <w:t>dir</w:t>
+      </w:r>
+      <w:proofErr w:type="spellEnd"/>
+      <w:r>
+        <w:rPr>
+          <w:rFonts w:ascii="Arial" w:hAnsi="Arial" w:cs="Arial"/>
+          <w:sz w:val="24"/>
+          <w:szCs w:val="24"/>
+        </w:rPr>
+        <w:t>()</w:t>
       </w:r>
     </w:p>
     <w:p>
@@ -326,7 +584,25 @@
           <w:szCs w:val="24"/>
         </w:rPr>
         <w:tab/>
-        <w:t>- dir(100): lista de métodos dentro da classe int</w:t>
+        <w:t xml:space="preserve">- </w:t>
+      </w:r>
+      <w:proofErr w:type="spellStart"/>
+      <w:r>
+        <w:rPr>
+          <w:rFonts w:ascii="Arial" w:hAnsi="Arial" w:cs="Arial"/>
+          <w:sz w:val="24"/>
+          <w:szCs w:val="24"/>
+        </w:rPr>
+        <w:t>dir</w:t>
+      </w:r>
+      <w:proofErr w:type="spellEnd"/>
+      <w:r>
+        <w:rPr>
+          <w:rFonts w:ascii="Arial" w:hAnsi="Arial" w:cs="Arial"/>
+          <w:sz w:val="24"/>
+          <w:szCs w:val="24"/>
+        </w:rPr>
+        <w:t>(100): lista de métodos dentro da classe int</w:t>
       </w:r>
     </w:p>
     <w:p>
@@ -538,8 +814,27 @@
           <w:sz w:val="24"/>
           <w:szCs w:val="24"/>
         </w:rPr>
-        <w:t xml:space="preserve">- Padrão de nomes deve ser o snake case: substituir espaços pelo </w:t>
-      </w:r>
+        <w:t xml:space="preserve">- Padrão de nomes deve ser o </w:t>
+      </w:r>
+      <w:proofErr w:type="spellStart"/>
+      <w:r>
+        <w:rPr>
+          <w:rFonts w:ascii="Arial" w:hAnsi="Arial" w:cs="Arial"/>
+          <w:sz w:val="24"/>
+          <w:szCs w:val="24"/>
+        </w:rPr>
+        <w:t>snake</w:t>
+      </w:r>
+      <w:proofErr w:type="spellEnd"/>
+      <w:r>
+        <w:rPr>
+          <w:rFonts w:ascii="Arial" w:hAnsi="Arial" w:cs="Arial"/>
+          <w:sz w:val="24"/>
+          <w:szCs w:val="24"/>
+        </w:rPr>
+        <w:t xml:space="preserve"> case: substituir espaços pelo </w:t>
+      </w:r>
+      <w:proofErr w:type="spellStart"/>
       <w:r>
         <w:rPr>
           <w:rFonts w:ascii="Arial" w:hAnsi="Arial" w:cs="Arial"/>
@@ -550,6 +845,7 @@
         </w:rPr>
         <w:t>underline</w:t>
       </w:r>
+      <w:proofErr w:type="spellEnd"/>
       <w:r>
         <w:rPr>
           <w:rFonts w:ascii="Arial" w:hAnsi="Arial" w:cs="Arial"/>
@@ -699,7 +995,25 @@
           <w:sz w:val="24"/>
           <w:szCs w:val="24"/>
         </w:rPr>
-        <w:t>Guido Van Rossum – 1989: Linguagem intuitiva, código abert</w:t>
+        <w:t xml:space="preserve">Guido Van </w:t>
+      </w:r>
+      <w:proofErr w:type="spellStart"/>
+      <w:r>
+        <w:rPr>
+          <w:rFonts w:ascii="Arial" w:hAnsi="Arial" w:cs="Arial"/>
+          <w:sz w:val="24"/>
+          <w:szCs w:val="24"/>
+        </w:rPr>
+        <w:t>Rossum</w:t>
+      </w:r>
+      <w:proofErr w:type="spellEnd"/>
+      <w:r>
+        <w:rPr>
+          <w:rFonts w:ascii="Arial" w:hAnsi="Arial" w:cs="Arial"/>
+          <w:sz w:val="24"/>
+          <w:szCs w:val="24"/>
+        </w:rPr>
+        <w:t xml:space="preserve"> – 1989: Linguagem intuitiva, código abert</w:t>
       </w:r>
       <w:r>
         <w:rPr>
@@ -753,8 +1067,18 @@
           <w:sz w:val="24"/>
           <w:szCs w:val="24"/>
         </w:rPr>
-        <w:t>Multiplataforma e multiparadigma</w:t>
-      </w:r>
+        <w:t xml:space="preserve">Multiplataforma e </w:t>
+      </w:r>
+      <w:proofErr w:type="spellStart"/>
+      <w:r>
+        <w:rPr>
+          <w:rFonts w:ascii="Arial" w:hAnsi="Arial" w:cs="Arial"/>
+          <w:sz w:val="24"/>
+          <w:szCs w:val="24"/>
+        </w:rPr>
+        <w:t>multiparadigma</w:t>
+      </w:r>
+      <w:proofErr w:type="spellEnd"/>
       <w:r>
         <w:rPr>
           <w:rFonts w:ascii="Arial" w:hAnsi="Arial" w:cs="Arial"/>
@@ -2403,7 +2727,27 @@
           <w:szCs w:val="24"/>
           <w:lang w:val="en-US"/>
         </w:rPr>
-        <w:t>not (negação)</w:t>
+        <w:t>not (</w:t>
+      </w:r>
+      <w:proofErr w:type="spellStart"/>
+      <w:r>
+        <w:rPr>
+          <w:rFonts w:ascii="Arial" w:hAnsi="Arial" w:cs="Arial"/>
+          <w:sz w:val="24"/>
+          <w:szCs w:val="24"/>
+          <w:lang w:val="en-US"/>
+        </w:rPr>
+        <w:t>negação</w:t>
+      </w:r>
+      <w:proofErr w:type="spellEnd"/>
+      <w:r>
+        <w:rPr>
+          <w:rFonts w:ascii="Arial" w:hAnsi="Arial" w:cs="Arial"/>
+          <w:sz w:val="24"/>
+          <w:szCs w:val="24"/>
+          <w:lang w:val="en-US"/>
+        </w:rPr>
+        <w:t>)</w:t>
       </w:r>
     </w:p>
     <w:p>
@@ -2478,7 +2822,25 @@
           <w:sz w:val="24"/>
           <w:szCs w:val="24"/>
         </w:rPr>
-        <w:t>sses operadores são case sensitive, ou seja se está escrito com maiúscula ou minúscula faz diferença</w:t>
+        <w:t xml:space="preserve">sses operadores são case </w:t>
+      </w:r>
+      <w:proofErr w:type="spellStart"/>
+      <w:r>
+        <w:rPr>
+          <w:rFonts w:ascii="Arial" w:hAnsi="Arial" w:cs="Arial"/>
+          <w:sz w:val="24"/>
+          <w:szCs w:val="24"/>
+        </w:rPr>
+        <w:t>sensitive</w:t>
+      </w:r>
+      <w:proofErr w:type="spellEnd"/>
+      <w:r>
+        <w:rPr>
+          <w:rFonts w:ascii="Arial" w:hAnsi="Arial" w:cs="Arial"/>
+          <w:sz w:val="24"/>
+          <w:szCs w:val="24"/>
+        </w:rPr>
+        <w:t>, ou seja se está escrito com maiúscula ou minúscula faz diferença</w:t>
       </w:r>
     </w:p>
     <w:p>
@@ -2519,13 +2881,23 @@
           <w:u w:val="single"/>
         </w:rPr>
       </w:pPr>
-      <w:r>
-        <w:rPr>
-          <w:rFonts w:ascii="Arial" w:hAnsi="Arial" w:cs="Arial"/>
-          <w:sz w:val="24"/>
-          <w:szCs w:val="24"/>
-        </w:rPr>
-        <w:t>not in (não está)</w:t>
+      <w:proofErr w:type="spellStart"/>
+      <w:r>
+        <w:rPr>
+          <w:rFonts w:ascii="Arial" w:hAnsi="Arial" w:cs="Arial"/>
+          <w:sz w:val="24"/>
+          <w:szCs w:val="24"/>
+        </w:rPr>
+        <w:t>not</w:t>
+      </w:r>
+      <w:proofErr w:type="spellEnd"/>
+      <w:r>
+        <w:rPr>
+          <w:rFonts w:ascii="Arial" w:hAnsi="Arial" w:cs="Arial"/>
+          <w:sz w:val="24"/>
+          <w:szCs w:val="24"/>
+        </w:rPr>
+        <w:t xml:space="preserve"> in (não está)</w:t>
       </w:r>
     </w:p>
     <w:p>
@@ -2565,7 +2937,25 @@
           <w:sz w:val="24"/>
           <w:szCs w:val="24"/>
         </w:rPr>
-        <w:t>if / if else / elif: a estrutura condicional permite o desvio de fluxo de controle, quando determinadas expressões lógicas são atendidas.</w:t>
+        <w:t xml:space="preserve">if / if else / </w:t>
+      </w:r>
+      <w:proofErr w:type="spellStart"/>
+      <w:r>
+        <w:rPr>
+          <w:rFonts w:ascii="Arial" w:hAnsi="Arial" w:cs="Arial"/>
+          <w:sz w:val="24"/>
+          <w:szCs w:val="24"/>
+        </w:rPr>
+        <w:t>elif</w:t>
+      </w:r>
+      <w:proofErr w:type="spellEnd"/>
+      <w:r>
+        <w:rPr>
+          <w:rFonts w:ascii="Arial" w:hAnsi="Arial" w:cs="Arial"/>
+          <w:sz w:val="24"/>
+          <w:szCs w:val="24"/>
+        </w:rPr>
+        <w:t>: a estrutura condicional permite o desvio de fluxo de controle, quando determinadas expressões lógicas são atendidas.</w:t>
       </w:r>
     </w:p>
     <w:p>
@@ -2588,7 +2978,25 @@
           <w:sz w:val="24"/>
           <w:szCs w:val="24"/>
         </w:rPr>
-        <w:t>if testa a condição lógica e da um retorno.</w:t>
+        <w:t xml:space="preserve">if testa a condição lógica e </w:t>
+      </w:r>
+      <w:proofErr w:type="spellStart"/>
+      <w:r>
+        <w:rPr>
+          <w:rFonts w:ascii="Arial" w:hAnsi="Arial" w:cs="Arial"/>
+          <w:sz w:val="24"/>
+          <w:szCs w:val="24"/>
+        </w:rPr>
+        <w:t>da</w:t>
+      </w:r>
+      <w:proofErr w:type="spellEnd"/>
+      <w:r>
+        <w:rPr>
+          <w:rFonts w:ascii="Arial" w:hAnsi="Arial" w:cs="Arial"/>
+          <w:sz w:val="24"/>
+          <w:szCs w:val="24"/>
+        </w:rPr>
+        <w:t xml:space="preserve"> um retorno.</w:t>
       </w:r>
     </w:p>
     <w:p>
@@ -2634,7 +3042,25 @@
           <w:sz w:val="24"/>
           <w:szCs w:val="24"/>
         </w:rPr>
-        <w:t>if-elif-else torna possível o teste de vários desvios, ou seja, testa várias condições diferentes.</w:t>
+        <w:t>if-</w:t>
+      </w:r>
+      <w:proofErr w:type="spellStart"/>
+      <w:r>
+        <w:rPr>
+          <w:rFonts w:ascii="Arial" w:hAnsi="Arial" w:cs="Arial"/>
+          <w:sz w:val="24"/>
+          <w:szCs w:val="24"/>
+        </w:rPr>
+        <w:t>elif</w:t>
+      </w:r>
+      <w:proofErr w:type="spellEnd"/>
+      <w:r>
+        <w:rPr>
+          <w:rFonts w:ascii="Arial" w:hAnsi="Arial" w:cs="Arial"/>
+          <w:sz w:val="24"/>
+          <w:szCs w:val="24"/>
+        </w:rPr>
+        <w:t>-else torna possível o teste de vários desvios, ou seja, testa várias condições diferentes.</w:t>
       </w:r>
     </w:p>
     <w:p>
@@ -2690,7 +3116,43 @@
           <w:sz w:val="24"/>
           <w:szCs w:val="24"/>
         </w:rPr>
-        <w:t>é uma função built-in(própria) do Pyhton, ela é usada para produzir uma sequência de números inteiros a partir de um início(inclusivo</w:t>
+        <w:t xml:space="preserve">é uma função </w:t>
+      </w:r>
+      <w:proofErr w:type="spellStart"/>
+      <w:r>
+        <w:rPr>
+          <w:rFonts w:ascii="Arial" w:hAnsi="Arial" w:cs="Arial"/>
+          <w:sz w:val="24"/>
+          <w:szCs w:val="24"/>
+        </w:rPr>
+        <w:t>built</w:t>
+      </w:r>
+      <w:proofErr w:type="spellEnd"/>
+      <w:r>
+        <w:rPr>
+          <w:rFonts w:ascii="Arial" w:hAnsi="Arial" w:cs="Arial"/>
+          <w:sz w:val="24"/>
+          <w:szCs w:val="24"/>
+        </w:rPr>
+        <w:t xml:space="preserve">-in(própria) do </w:t>
+      </w:r>
+      <w:proofErr w:type="spellStart"/>
+      <w:r>
+        <w:rPr>
+          <w:rFonts w:ascii="Arial" w:hAnsi="Arial" w:cs="Arial"/>
+          <w:sz w:val="24"/>
+          <w:szCs w:val="24"/>
+        </w:rPr>
+        <w:t>Pyhton</w:t>
+      </w:r>
+      <w:proofErr w:type="spellEnd"/>
+      <w:r>
+        <w:rPr>
+          <w:rFonts w:ascii="Arial" w:hAnsi="Arial" w:cs="Arial"/>
+          <w:sz w:val="24"/>
+          <w:szCs w:val="24"/>
+        </w:rPr>
+        <w:t>, ela é usada para produzir uma sequência de números inteiros a partir de um início(inclusivo</w:t>
       </w:r>
       <w:r>
         <w:rPr>
@@ -2740,7 +3202,25 @@
           <w:sz w:val="24"/>
           <w:szCs w:val="24"/>
         </w:rPr>
-        <w:t>Se usarmos(i,j) será produzido:</w:t>
+        <w:t>Se usarmos(</w:t>
+      </w:r>
+      <w:proofErr w:type="spellStart"/>
+      <w:r>
+        <w:rPr>
+          <w:rFonts w:ascii="Arial" w:hAnsi="Arial" w:cs="Arial"/>
+          <w:sz w:val="24"/>
+          <w:szCs w:val="24"/>
+        </w:rPr>
+        <w:t>i,j</w:t>
+      </w:r>
+      <w:proofErr w:type="spellEnd"/>
+      <w:r>
+        <w:rPr>
+          <w:rFonts w:ascii="Arial" w:hAnsi="Arial" w:cs="Arial"/>
+          <w:sz w:val="24"/>
+          <w:szCs w:val="24"/>
+        </w:rPr>
+        <w:t>) será produzido:</w:t>
       </w:r>
     </w:p>
     <w:p>
@@ -2832,7 +3312,23 @@
           <w:sz w:val="24"/>
           <w:szCs w:val="24"/>
         </w:rPr>
-        <w:t>palavra reservada que interrompe o loop a qualquer momento, mesmo que ele não tenha chegado ao fim ou a condição de parada não tenha sido satisfeita</w:t>
+        <w:t xml:space="preserve">palavra reservada que interrompe o loop a qualquer momento, mesmo que ele não tenha </w:t>
+      </w:r>
+      <w:r>
+        <w:rPr>
+          <w:rFonts w:ascii="Arial" w:hAnsi="Arial" w:cs="Arial"/>
+          <w:sz w:val="24"/>
+          <w:szCs w:val="24"/>
+        </w:rPr>
+        <w:t>terminado</w:t>
+      </w:r>
+      <w:r>
+        <w:rPr>
+          <w:rFonts w:ascii="Arial" w:hAnsi="Arial" w:cs="Arial"/>
+          <w:sz w:val="24"/>
+          <w:szCs w:val="24"/>
+        </w:rPr>
+        <w:t xml:space="preserve"> ou a condição de parada não tenha sido satisfeita</w:t>
       </w:r>
       <w:r>
         <w:rPr>
@@ -2868,7 +3364,23 @@
           <w:sz w:val="24"/>
           <w:szCs w:val="24"/>
         </w:rPr>
-        <w:t>comando utilizado para pular um ciclo de iteração dos comando for e while</w:t>
+        <w:t xml:space="preserve">comando utilizado para pular um ciclo de iteração </w:t>
+      </w:r>
+      <w:r>
+        <w:rPr>
+          <w:rFonts w:ascii="Arial" w:hAnsi="Arial" w:cs="Arial"/>
+          <w:sz w:val="24"/>
+          <w:szCs w:val="24"/>
+        </w:rPr>
+        <w:t>dos comandos</w:t>
+      </w:r>
+      <w:r>
+        <w:rPr>
+          <w:rFonts w:ascii="Arial" w:hAnsi="Arial" w:cs="Arial"/>
+          <w:sz w:val="24"/>
+          <w:szCs w:val="24"/>
+        </w:rPr>
+        <w:t xml:space="preserve"> for e while</w:t>
       </w:r>
       <w:r>
         <w:rPr>
@@ -2878,6 +3390,108 @@
         </w:rPr>
         <w:t>.</w:t>
       </w:r>
+    </w:p>
+    <w:p>
+      <w:pPr>
+        <w:jc w:val="both"/>
+        <w:rPr>
+          <w:rFonts w:ascii="Arial" w:hAnsi="Arial" w:cs="Arial"/>
+          <w:b/>
+          <w:bCs/>
+          <w:sz w:val="24"/>
+          <w:szCs w:val="24"/>
+        </w:rPr>
+      </w:pPr>
+      <w:r>
+        <w:rPr>
+          <w:rFonts w:ascii="Arial" w:hAnsi="Arial" w:cs="Arial"/>
+          <w:b/>
+          <w:bCs/>
+          <w:sz w:val="24"/>
+          <w:szCs w:val="24"/>
+        </w:rPr>
+        <w:t>MANIPULAÇÃO DE STRINGS:</w:t>
+      </w:r>
+    </w:p>
+    <w:p>
+      <w:pPr>
+        <w:jc w:val="both"/>
+        <w:rPr>
+          <w:rFonts w:ascii="Arial" w:hAnsi="Arial" w:cs="Arial"/>
+          <w:b/>
+          <w:bCs/>
+          <w:sz w:val="24"/>
+          <w:szCs w:val="24"/>
+        </w:rPr>
+      </w:pPr>
+      <w:r>
+        <w:rPr>
+          <w:rFonts w:ascii="Arial" w:hAnsi="Arial" w:cs="Arial"/>
+          <w:b/>
+          <w:bCs/>
+          <w:sz w:val="24"/>
+          <w:szCs w:val="24"/>
+        </w:rPr>
+        <w:t>-Métodos comuns;</w:t>
+      </w:r>
+    </w:p>
+    <w:p>
+      <w:pPr>
+        <w:spacing w:after="0"/>
+        <w:jc w:val="both"/>
+        <w:rPr>
+          <w:rFonts w:ascii="Arial" w:hAnsi="Arial" w:cs="Arial"/>
+          <w:sz w:val="24"/>
+          <w:szCs w:val="24"/>
+        </w:rPr>
+      </w:pPr>
+      <w:r>
+        <w:rPr>
+          <w:rFonts w:ascii="Arial" w:hAnsi="Arial" w:cs="Arial"/>
+          <w:b/>
+          <w:bCs/>
+          <w:sz w:val="24"/>
+          <w:szCs w:val="24"/>
+        </w:rPr>
+        <w:t xml:space="preserve">-Interpolação de valores: </w:t>
+      </w:r>
+      <w:r>
+        <w:rPr>
+          <w:rFonts w:ascii="Arial" w:hAnsi="Arial" w:cs="Arial"/>
+          <w:sz w:val="24"/>
+          <w:szCs w:val="24"/>
+        </w:rPr>
+        <w:t>em Python3 temos 3 formas de interpolar variáveis em strings, a primeira é usando o sinal de %, a segunda é utilizando o método ‘format’ e a última é utilizado f strings.</w:t>
+      </w:r>
+    </w:p>
+    <w:p>
+      <w:pPr>
+        <w:spacing w:after="0"/>
+        <w:jc w:val="both"/>
+        <w:rPr>
+          <w:rFonts w:ascii="Arial" w:hAnsi="Arial" w:cs="Arial"/>
+          <w:sz w:val="24"/>
+          <w:szCs w:val="24"/>
+        </w:rPr>
+      </w:pPr>
+      <w:r>
+        <w:rPr>
+          <w:rFonts w:ascii="Arial" w:hAnsi="Arial" w:cs="Arial"/>
+          <w:sz w:val="24"/>
+          <w:szCs w:val="24"/>
+        </w:rPr>
+        <w:t>//A primeira forma não é atualmente recomendada e seu uso em Python3 é raro.</w:t>
+      </w:r>
+    </w:p>
+    <w:p>
+      <w:pPr>
+        <w:jc w:val="both"/>
+        <w:rPr>
+          <w:rFonts w:ascii="Arial" w:hAnsi="Arial" w:cs="Arial"/>
+          <w:sz w:val="24"/>
+          <w:szCs w:val="24"/>
+        </w:rPr>
+      </w:pPr>
     </w:p>
     <w:p>
       <w:pPr>

</xml_diff>